<commit_message>
ajout spect et rapport
</commit_message>
<xml_diff>
--- a/Rapport_Test-Technique-Cypress-Akkodis.docx
+++ b/Rapport_Test-Technique-Cypress-Akkodis.docx
@@ -48,30 +48,8 @@
         <w:rPr>
           <w:rFonts w:ascii="Arial" w:hAnsi="Arial" w:cs="Arial"/>
         </w:rPr>
-        <w:t xml:space="preserve">technique </w:t>
-      </w:r>
-      <w:proofErr w:type="spellStart"/>
-      <w:r>
-        <w:rPr>
-          <w:rFonts w:ascii="Arial" w:hAnsi="Arial" w:cs="Arial"/>
-        </w:rPr>
-        <w:t>Cypress</w:t>
-      </w:r>
-      <w:proofErr w:type="spellEnd"/>
-      <w:r>
-        <w:rPr>
-          <w:rFonts w:ascii="Arial" w:hAnsi="Arial" w:cs="Arial"/>
-        </w:rPr>
-        <w:t xml:space="preserve"> </w:t>
-      </w:r>
-      <w:proofErr w:type="spellStart"/>
-      <w:r>
-        <w:rPr>
-          <w:rFonts w:ascii="Arial" w:hAnsi="Arial" w:cs="Arial"/>
-        </w:rPr>
-        <w:t>Akkodis</w:t>
-      </w:r>
-      <w:proofErr w:type="spellEnd"/>
+        <w:t>technique Cypress Akkodis</w:t>
+      </w:r>
       <w:r>
         <w:rPr>
           <w:rFonts w:eastAsia="Times New Roman"/>
@@ -100,11 +78,9 @@
       <w:pPr>
         <w:pStyle w:val="Titre6"/>
       </w:pPr>
-      <w:proofErr w:type="spellStart"/>
       <w:r>
         <w:t>Historique</w:t>
       </w:r>
-      <w:proofErr w:type="spellEnd"/>
       <w:r>
         <w:rPr>
           <w:spacing w:val="-3"/>
@@ -453,7 +429,6 @@
         <w:pStyle w:val="Titre5"/>
         <w:spacing w:before="1"/>
       </w:pPr>
-      <w:proofErr w:type="gramStart"/>
       <w:r>
         <w:t>Distribution</w:t>
       </w:r>
@@ -466,17 +441,14 @@
       <w:r>
         <w:t>:</w:t>
       </w:r>
-      <w:proofErr w:type="gramEnd"/>
     </w:p>
     <w:p>
       <w:pPr>
         <w:pStyle w:val="Titre5"/>
       </w:pPr>
-      <w:proofErr w:type="spellStart"/>
       <w:r>
         <w:t>Sécurité</w:t>
       </w:r>
-      <w:proofErr w:type="spellEnd"/>
       <w:r>
         <w:rPr>
           <w:spacing w:val="-3"/>
@@ -492,12 +464,9 @@
         </w:rPr>
         <w:t xml:space="preserve"> </w:t>
       </w:r>
-      <w:proofErr w:type="spellStart"/>
-      <w:proofErr w:type="gramStart"/>
       <w:r>
         <w:t>confidentialité</w:t>
       </w:r>
-      <w:proofErr w:type="spellEnd"/>
       <w:r>
         <w:rPr>
           <w:spacing w:val="-3"/>
@@ -507,7 +476,6 @@
       <w:r>
         <w:t>:</w:t>
       </w:r>
-      <w:proofErr w:type="gramEnd"/>
     </w:p>
     <w:p>
       <w:pPr>
@@ -1113,7 +1081,7 @@
           <w:sz w:val="22"/>
           <w:szCs w:val="22"/>
         </w:rPr>
-        <w:t xml:space="preserve">L’application mobile </w:t>
+        <w:t xml:space="preserve">L’application </w:t>
       </w:r>
       <w:r>
         <w:rPr>
@@ -1121,7 +1089,7 @@
           <w:sz w:val="22"/>
           <w:szCs w:val="22"/>
         </w:rPr>
-        <w:t>E-</w:t>
+        <w:t>web nous permet d’effectuer les tests techniques de Cypress avec l’entreprise Akkodis</w:t>
       </w:r>
       <w:r>
         <w:rPr>
@@ -1129,31 +1097,7 @@
           <w:sz w:val="22"/>
           <w:szCs w:val="22"/>
         </w:rPr>
-        <w:t xml:space="preserve">visa DOUANE permet de lire le contenu des </w:t>
-      </w:r>
-      <w:r>
-        <w:rPr>
-          <w:rFonts w:ascii="Arial" w:hAnsi="Arial" w:cs="Arial"/>
-          <w:sz w:val="22"/>
-          <w:szCs w:val="22"/>
-        </w:rPr>
-        <w:t>QR codes</w:t>
-      </w:r>
-      <w:r>
-        <w:rPr>
-          <w:rFonts w:ascii="Arial" w:hAnsi="Arial" w:cs="Arial"/>
-          <w:sz w:val="22"/>
-          <w:szCs w:val="22"/>
-        </w:rPr>
-        <w:t xml:space="preserve"> apposés sur les certificats délivrés par ORBUS afin d’afficher les informations et aussi le certificat. </w:t>
-      </w:r>
-      <w:r>
-        <w:rPr>
-          <w:rFonts w:ascii="Arial" w:hAnsi="Arial" w:cs="Arial"/>
-          <w:sz w:val="22"/>
-          <w:szCs w:val="22"/>
-        </w:rPr>
-        <w:t>Ce document résume les résultats des tests fonctionnels et aussi de la revue de code de la solution.</w:t>
+        <w:t>.</w:t>
       </w:r>
     </w:p>
     <w:p>
@@ -1186,26 +1130,6 @@
         <w:t>Résultats et analyses</w:t>
       </w:r>
       <w:bookmarkEnd w:id="1"/>
-    </w:p>
-    <w:p>
-      <w:pPr>
-        <w:pStyle w:val="NormalWeb"/>
-        <w:spacing w:line="360" w:lineRule="auto"/>
-        <w:jc w:val="both"/>
-        <w:rPr>
-          <w:rFonts w:ascii="Arial" w:hAnsi="Arial"/>
-          <w:sz w:val="22"/>
-          <w:szCs w:val="22"/>
-        </w:rPr>
-      </w:pPr>
-      <w:r>
-        <w:rPr>
-          <w:rFonts w:ascii="Arial" w:hAnsi="Arial"/>
-          <w:sz w:val="22"/>
-          <w:szCs w:val="22"/>
-        </w:rPr>
-        <w:t>L’application fonctionne sans erreur</w:t>
-      </w:r>
     </w:p>
     <w:p>
       <w:pPr>
@@ -1242,7 +1166,7 @@
       </w:tblGrid>
       <w:tr>
         <w:trPr>
-          <w:trHeight w:val="510"/>
+          <w:trHeight w:val="490"/>
           <w:jc w:val="center"/>
         </w:trPr>
         <w:tc>
@@ -1254,14 +1178,14 @@
           <w:p>
             <w:pPr>
               <w:pStyle w:val="TableParagraph"/>
-              <w:spacing w:before="58"/>
+              <w:spacing w:before="54"/>
               <w:ind w:left="57"/>
               <w:rPr>
                 <w:rFonts w:ascii="Arial"/>
                 <w:b/>
-                <w:color w:val="1F497D" w:themeColor="text2"/>
-              </w:rPr>
-            </w:pPr>
+              </w:rPr>
+            </w:pPr>
+            <w:bookmarkStart w:id="2" w:name="_Hlk138342465"/>
             <w:r>
               <w:rPr>
                 <w:rFonts w:ascii="Arial"/>
@@ -1285,14 +1209,23 @@
                 <w:b/>
                 <w:color w:val="FFFFFF"/>
               </w:rPr>
-              <w:t>fonctionnel</w:t>
+              <w:t>automatis</w:t>
+            </w:r>
+            <w:r>
+              <w:rPr>
+                <w:rFonts w:ascii="Arial"/>
+                <w:b/>
+                <w:color w:val="FFFFFF"/>
+                <w:lang w:val="en"/>
+              </w:rPr>
+              <w:t>é</w:t>
             </w:r>
           </w:p>
         </w:tc>
       </w:tr>
       <w:tr>
         <w:trPr>
-          <w:trHeight w:val="1682"/>
+          <w:trHeight w:val="1763"/>
           <w:jc w:val="center"/>
         </w:trPr>
         <w:tc>
@@ -1302,10 +1235,10 @@
           <w:p>
             <w:pPr>
               <w:pStyle w:val="TableParagraph"/>
-              <w:spacing w:before="57"/>
-            </w:pPr>
-            <w:r>
-              <w:t>Page d’accueil</w:t>
+              <w:spacing w:before="55"/>
+            </w:pPr>
+            <w:r>
+              <w:t>Création de compte</w:t>
             </w:r>
           </w:p>
         </w:tc>
@@ -1316,16 +1249,101 @@
           <w:p>
             <w:pPr>
               <w:pStyle w:val="TableParagraph"/>
-            </w:pPr>
-            <w:r>
-              <w:t>En utilisateur, je veux accéder à la page d’accueil de l’application</w:t>
-            </w:r>
+              <w:ind w:right="2175"/>
+            </w:pPr>
+            <w:r>
+              <w:rPr>
+                <w:rFonts w:ascii="Cambria Math" w:hAnsi="Cambria Math" w:cs="Cambria Math"/>
+              </w:rPr>
+              <w:t>◼</w:t>
+            </w:r>
+            <w:r>
+              <w:t>Vérifier les informations liées au la robustesse du mot de passe</w:t>
+            </w:r>
+          </w:p>
+          <w:p>
+            <w:pPr>
+              <w:pStyle w:val="TableParagraph"/>
+              <w:ind w:right="2175"/>
+            </w:pPr>
+          </w:p>
+          <w:p>
+            <w:pPr>
+              <w:pStyle w:val="TableParagraph"/>
+              <w:ind w:right="2175"/>
+            </w:pPr>
+            <w:r>
+              <w:rPr>
+                <w:rFonts w:ascii="Cambria Math" w:hAnsi="Cambria Math" w:cs="Cambria Math"/>
+              </w:rPr>
+              <w:t>◼</w:t>
+            </w:r>
+            <w:r>
+              <w:t>Puis créer un compte</w:t>
+            </w:r>
+          </w:p>
+          <w:p>
+            <w:pPr>
+              <w:pStyle w:val="TableParagraph"/>
+              <w:ind w:right="2175"/>
+            </w:pPr>
+          </w:p>
+          <w:p>
+            <w:pPr>
+              <w:pStyle w:val="TableParagraph"/>
+              <w:numPr>
+                <w:ilvl w:val="2"/>
+                <w:numId w:val="12"/>
+              </w:numPr>
+              <w:ind w:right="2175"/>
+            </w:pPr>
+            <w:r>
+              <w:rPr>
+                <w:rFonts w:ascii="Cambria Math" w:hAnsi="Cambria Math" w:cs="Cambria Math"/>
+              </w:rPr>
+              <w:t>◼</w:t>
+            </w:r>
+            <w:r>
+              <w:t>Les informations nom, prénom, email sont générées dynamiquement et aléatoirement selon ces principes :nom : user_ + 6 digits</w:t>
+            </w:r>
+          </w:p>
+          <w:p>
+            <w:pPr>
+              <w:pStyle w:val="TableParagraph"/>
+              <w:numPr>
+                <w:ilvl w:val="2"/>
+                <w:numId w:val="12"/>
+              </w:numPr>
+              <w:ind w:right="2175"/>
+            </w:pPr>
+            <w:r>
+              <w:t>prénom : 5 caractères alphabétiques différents</w:t>
+            </w:r>
+          </w:p>
+          <w:p>
+            <w:pPr>
+              <w:pStyle w:val="TableParagraph"/>
+              <w:numPr>
+                <w:ilvl w:val="2"/>
+                <w:numId w:val="12"/>
+              </w:numPr>
+              <w:ind w:right="2175"/>
+            </w:pPr>
+            <w:r>
+              <w:t xml:space="preserve">email : prenom.nom@yopmail.com </w:t>
+            </w:r>
+          </w:p>
+          <w:p>
+            <w:pPr>
+              <w:pStyle w:val="TableParagraph"/>
+              <w:ind w:right="2175"/>
+            </w:pPr>
           </w:p>
         </w:tc>
       </w:tr>
       <w:tr>
         <w:trPr>
-          <w:trHeight w:val="381"/>
+          <w:trHeight w:val="383"/>
           <w:jc w:val="center"/>
         </w:trPr>
         <w:tc>
@@ -1335,7 +1353,7 @@
           <w:p>
             <w:pPr>
               <w:pStyle w:val="TableParagraph"/>
-              <w:spacing w:before="52"/>
+              <w:spacing w:before="54"/>
               <w:rPr>
                 <w:rFonts w:ascii="Arial" w:hAnsi="Arial"/>
                 <w:b/>
@@ -1372,7 +1390,7 @@
           <w:p>
             <w:pPr>
               <w:pStyle w:val="TableParagraph"/>
-              <w:spacing w:before="52"/>
+              <w:spacing w:before="54"/>
               <w:rPr>
                 <w:rFonts w:ascii="Arial" w:hAnsi="Arial"/>
                 <w:b/>
@@ -1405,7 +1423,7 @@
       </w:tr>
       <w:tr>
         <w:trPr>
-          <w:trHeight w:val="382"/>
+          <w:trHeight w:val="380"/>
           <w:jc w:val="center"/>
         </w:trPr>
         <w:tc>
@@ -1415,10 +1433,10 @@
           <w:p>
             <w:pPr>
               <w:pStyle w:val="TableParagraph"/>
-              <w:spacing w:before="54"/>
-            </w:pPr>
-            <w:r>
-              <w:t>Accéder à la page d’accueil</w:t>
+              <w:spacing w:before="52"/>
+            </w:pPr>
+            <w:r>
+              <w:t>Document scanné</w:t>
             </w:r>
           </w:p>
         </w:tc>
@@ -1429,7 +1447,7 @@
           <w:p>
             <w:pPr>
               <w:pStyle w:val="TableParagraph"/>
-              <w:spacing w:before="54"/>
+              <w:spacing w:before="52"/>
             </w:pPr>
             <w:r>
               <w:t>CONFORME</w:t>
@@ -1439,7 +1457,7 @@
       </w:tr>
       <w:tr>
         <w:trPr>
-          <w:trHeight w:val="382"/>
+          <w:trHeight w:val="737"/>
           <w:jc w:val="center"/>
         </w:trPr>
         <w:tc>
@@ -1449,7 +1467,7 @@
           <w:p>
             <w:pPr>
               <w:pStyle w:val="TableParagraph"/>
-              <w:spacing w:before="54"/>
+              <w:spacing w:before="52"/>
               <w:rPr>
                 <w:rFonts w:ascii="Arial"/>
                 <w:b/>
@@ -1471,11 +1489,26 @@
           <w:p>
             <w:pPr>
               <w:pStyle w:val="TableParagraph"/>
-              <w:spacing w:before="54"/>
-            </w:pPr>
-            <w:r>
-              <w:t>L’accès à la page d’accueil fonctionne</w:t>
-            </w:r>
+              <w:spacing w:before="52"/>
+            </w:pPr>
+          </w:p>
+          <w:p>
+            <w:pPr>
+              <w:pStyle w:val="TableParagraph"/>
+              <w:spacing w:before="52"/>
+            </w:pPr>
+          </w:p>
+          <w:p>
+            <w:pPr>
+              <w:pStyle w:val="TableParagraph"/>
+              <w:spacing w:before="52"/>
+            </w:pPr>
+          </w:p>
+          <w:p>
+            <w:pPr>
+              <w:pStyle w:val="TableParagraph"/>
+              <w:spacing w:before="52"/>
+            </w:pPr>
           </w:p>
         </w:tc>
       </w:tr>
@@ -1500,7 +1533,8 @@
                 <w:b/>
               </w:rPr>
             </w:pPr>
-            <w:bookmarkStart w:id="2" w:name="_Hlk138342465"/>
+            <w:bookmarkStart w:id="3" w:name="_Hlk138342488"/>
+            <w:bookmarkEnd w:id="2"/>
             <w:r>
               <w:rPr>
                 <w:rFonts w:ascii="Arial"/>
@@ -1524,7 +1558,16 @@
                 <w:b/>
                 <w:color w:val="FFFFFF"/>
               </w:rPr>
-              <w:t>fonctionnel</w:t>
+              <w:t>automatis</w:t>
+            </w:r>
+            <w:r>
+              <w:rPr>
+                <w:rFonts w:ascii="Arial"/>
+                <w:b/>
+                <w:color w:val="FFFFFF"/>
+                <w:lang w:val="en"/>
+              </w:rPr>
+              <w:t>é</w:t>
             </w:r>
           </w:p>
         </w:tc>
@@ -1544,7 +1587,8 @@
               <w:spacing w:before="55"/>
             </w:pPr>
             <w:r>
-              <w:t>Création de compte</w:t>
+              <w:lastRenderedPageBreak/>
+              <w:t>Home page</w:t>
             </w:r>
           </w:p>
         </w:tc>
@@ -1555,110 +1599,87 @@
           <w:p>
             <w:pPr>
               <w:pStyle w:val="TableParagraph"/>
+              <w:numPr>
+                <w:ilvl w:val="2"/>
+                <w:numId w:val="13"/>
+              </w:numPr>
               <w:ind w:right="2175"/>
             </w:pPr>
             <w:r>
-              <w:rPr>
-                <w:rFonts w:ascii="Cambria Math" w:hAnsi="Cambria Math" w:cs="Cambria Math"/>
-              </w:rPr>
-              <w:t>◼</w:t>
-            </w:r>
-            <w:r>
-              <w:t>Vérifier les informations liées au la robustesse du mot de passe</w:t>
-            </w:r>
-          </w:p>
-          <w:p>
-            <w:pPr>
-              <w:pStyle w:val="TableParagraph"/>
-              <w:ind w:right="2175"/>
-            </w:pPr>
-          </w:p>
-          <w:p>
-            <w:pPr>
-              <w:pStyle w:val="TableParagraph"/>
-              <w:ind w:right="2175"/>
-            </w:pPr>
-            <w:r>
-              <w:rPr>
-                <w:rFonts w:ascii="Cambria Math" w:hAnsi="Cambria Math" w:cs="Cambria Math"/>
-              </w:rPr>
-              <w:t>◼</w:t>
-            </w:r>
-            <w:r>
-              <w:t>Puis créer un compte</w:t>
-            </w:r>
-          </w:p>
-          <w:p>
-            <w:pPr>
-              <w:pStyle w:val="TableParagraph"/>
-              <w:ind w:right="2175"/>
-            </w:pPr>
+              <w:t>Bandeau supérieur titre par défaut, possibilité de se loguer ou de créer un compte</w:t>
+            </w:r>
           </w:p>
           <w:p>
             <w:pPr>
               <w:pStyle w:val="TableParagraph"/>
               <w:numPr>
                 <w:ilvl w:val="2"/>
-                <w:numId w:val="12"/>
+                <w:numId w:val="13"/>
               </w:numPr>
               <w:ind w:right="2175"/>
             </w:pPr>
-            <w:r>
-              <w:rPr>
-                <w:rFonts w:ascii="Cambria Math" w:hAnsi="Cambria Math" w:cs="Cambria Math"/>
-              </w:rPr>
-              <w:t>◼</w:t>
-            </w:r>
-            <w:r>
-              <w:t>Les informations nom, prénom, email sont générées dynamiquement et aléatoirement selon ces principes</w:t>
-            </w:r>
-            <w:proofErr w:type="gramStart"/>
-            <w:r>
-              <w:t xml:space="preserve"> :nom</w:t>
-            </w:r>
-            <w:proofErr w:type="gramEnd"/>
-            <w:r>
-              <w:t xml:space="preserve"> : user_ + 6 digits</w:t>
-            </w:r>
           </w:p>
           <w:p>
             <w:pPr>
               <w:pStyle w:val="TableParagraph"/>
               <w:numPr>
                 <w:ilvl w:val="2"/>
-                <w:numId w:val="12"/>
+                <w:numId w:val="13"/>
               </w:numPr>
               <w:ind w:right="2175"/>
             </w:pPr>
-            <w:proofErr w:type="gramStart"/>
-            <w:r>
-              <w:t>prénom</w:t>
-            </w:r>
-            <w:proofErr w:type="gramEnd"/>
-            <w:r>
-              <w:t xml:space="preserve"> : 5 caractères alphabétiques différents</w:t>
-            </w:r>
+            <w:r>
+              <w:t>Présence du logo et du titre du site "LUMA"</w:t>
+            </w:r>
+          </w:p>
+          <w:p>
+            <w:pPr>
+              <w:pStyle w:val="TableParagraph"/>
+              <w:ind w:left="0" w:right="2175"/>
+            </w:pPr>
           </w:p>
           <w:p>
             <w:pPr>
               <w:pStyle w:val="TableParagraph"/>
               <w:numPr>
                 <w:ilvl w:val="2"/>
-                <w:numId w:val="12"/>
+                <w:numId w:val="13"/>
               </w:numPr>
               <w:ind w:right="2175"/>
             </w:pPr>
-            <w:proofErr w:type="gramStart"/>
-            <w:r>
-              <w:t>email</w:t>
-            </w:r>
-            <w:proofErr w:type="gramEnd"/>
-            <w:r>
-              <w:t xml:space="preserve"> : </w:t>
-            </w:r>
-            <w:r>
-              <w:lastRenderedPageBreak/>
-              <w:t xml:space="preserve">prenom.nom@yopmail.com </w:t>
+            <w:r>
+              <w:t>Récupérer les éléments d’un menu, au choix</w:t>
+            </w:r>
+          </w:p>
+          <w:p>
+            <w:pPr>
+              <w:pStyle w:val="Paragraphedeliste"/>
+              <w:rPr>
+                <w:lang w:val="fr-FR"/>
+              </w:rPr>
+            </w:pPr>
+          </w:p>
+          <w:p>
+            <w:pPr>
+              <w:pStyle w:val="TableParagraph"/>
+              <w:numPr>
+                <w:ilvl w:val="2"/>
+                <w:numId w:val="13"/>
+              </w:numPr>
+              <w:ind w:right="2175"/>
+            </w:pPr>
+          </w:p>
+          <w:p>
+            <w:pPr>
+              <w:pStyle w:val="TableParagraph"/>
+              <w:numPr>
+                <w:ilvl w:val="2"/>
+                <w:numId w:val="13"/>
+              </w:numPr>
+              <w:ind w:right="2175"/>
+            </w:pPr>
+            <w:r>
+              <w:t xml:space="preserve">Contrôler les items du footer </w:t>
             </w:r>
           </w:p>
           <w:p>
@@ -1692,7 +1713,6 @@
                 <w:rFonts w:ascii="Arial" w:hAnsi="Arial"/>
                 <w:b/>
               </w:rPr>
-              <w:lastRenderedPageBreak/>
               <w:t>Résultat</w:t>
             </w:r>
             <w:r>
@@ -1750,9 +1770,10 @@
           </w:p>
         </w:tc>
       </w:tr>
+      <w:bookmarkEnd w:id="3"/>
       <w:tr>
         <w:trPr>
-          <w:trHeight w:val="380"/>
+          <w:trHeight w:val="75"/>
           <w:jc w:val="center"/>
         </w:trPr>
         <w:tc>
@@ -1765,7 +1786,7 @@
               <w:spacing w:before="52"/>
             </w:pPr>
             <w:r>
-              <w:t>Document scanné</w:t>
+              <w:t>Avoir un logo, menu et footer</w:t>
             </w:r>
           </w:p>
         </w:tc>
@@ -1786,7 +1807,7 @@
       </w:tr>
       <w:tr>
         <w:trPr>
-          <w:trHeight w:val="737"/>
+          <w:trHeight w:val="799"/>
           <w:jc w:val="center"/>
         </w:trPr>
         <w:tc>
@@ -1820,18 +1841,6 @@
               <w:pStyle w:val="TableParagraph"/>
               <w:spacing w:before="52"/>
             </w:pPr>
-            <w:r>
-              <w:t>Le scan</w:t>
-            </w:r>
-            <w:r>
-              <w:rPr>
-                <w:spacing w:val="-2"/>
-              </w:rPr>
-              <w:t xml:space="preserve"> </w:t>
-            </w:r>
-            <w:r>
-              <w:t>fonctionne.</w:t>
-            </w:r>
           </w:p>
         </w:tc>
       </w:tr>
@@ -1856,8 +1865,6 @@
                 <w:b/>
               </w:rPr>
             </w:pPr>
-            <w:bookmarkStart w:id="3" w:name="_Hlk138342488"/>
-            <w:bookmarkEnd w:id="2"/>
             <w:r>
               <w:rPr>
                 <w:rFonts w:ascii="Arial"/>
@@ -1899,9 +1906,15 @@
             <w:pPr>
               <w:pStyle w:val="TableParagraph"/>
               <w:spacing w:before="55"/>
-            </w:pPr>
-            <w:r>
-              <w:t>Home page</w:t>
+              <w:ind w:left="0"/>
+            </w:pPr>
+            <w:r>
+              <w:rPr>
+                <w:b/>
+                <w:bCs/>
+                <w:lang w:val="en"/>
+              </w:rPr>
+              <w:t>Catalogue + tunnel d’achats</w:t>
             </w:r>
           </w:p>
         </w:tc>
@@ -1911,96 +1924,262 @@
           </w:tcPr>
           <w:p>
             <w:pPr>
-              <w:pStyle w:val="TableParagraph"/>
+              <w:pStyle w:val="Default"/>
+              <w:rPr>
+                <w:sz w:val="22"/>
+                <w:szCs w:val="22"/>
+              </w:rPr>
+            </w:pPr>
+          </w:p>
+          <w:p>
+            <w:pPr>
+              <w:pStyle w:val="Default"/>
               <w:numPr>
                 <w:ilvl w:val="2"/>
-                <w:numId w:val="13"/>
+                <w:numId w:val="14"/>
               </w:numPr>
-              <w:ind w:right="2175"/>
-            </w:pPr>
-            <w:r>
-              <w:t>Bandeau supérieur titre par défaut, possibilité de se loguer ou de créer un compte</w:t>
-            </w:r>
-          </w:p>
-          <w:p>
-            <w:pPr>
-              <w:pStyle w:val="TableParagraph"/>
+              <w:ind w:left="360"/>
+              <w:rPr>
+                <w:color w:val="001D2F"/>
+                <w:sz w:val="22"/>
+                <w:szCs w:val="22"/>
+              </w:rPr>
+            </w:pPr>
+            <w:r>
+              <w:rPr>
+                <w:rFonts w:ascii="Cambria Math" w:eastAsia="Arial MT" w:hAnsi="Cambria Math" w:cs="Cambria Math"/>
+                <w:sz w:val="22"/>
+                <w:szCs w:val="22"/>
+                <w:lang w:eastAsia="en-US"/>
+              </w:rPr>
+              <w:t>◼</w:t>
+            </w:r>
+            <w:r>
+              <w:rPr>
+                <w:color w:val="001D2F"/>
+                <w:sz w:val="22"/>
+                <w:szCs w:val="22"/>
+              </w:rPr>
+              <w:t>Ajouter un article au panier et passer commande</w:t>
+            </w:r>
+          </w:p>
+          <w:p>
+            <w:pPr>
+              <w:pStyle w:val="Default"/>
               <w:numPr>
                 <w:ilvl w:val="2"/>
-                <w:numId w:val="13"/>
+                <w:numId w:val="14"/>
               </w:numPr>
-              <w:ind w:right="2175"/>
-            </w:pPr>
-          </w:p>
-          <w:p>
-            <w:pPr>
-              <w:pStyle w:val="TableParagraph"/>
+              <w:ind w:left="360"/>
+              <w:rPr>
+                <w:color w:val="001D2F"/>
+                <w:sz w:val="22"/>
+                <w:szCs w:val="22"/>
+              </w:rPr>
+            </w:pPr>
+            <w:r>
+              <w:rPr>
+                <w:rFonts w:ascii="Cambria Math" w:eastAsia="Arial MT" w:hAnsi="Cambria Math" w:cs="Cambria Math"/>
+                <w:sz w:val="22"/>
+                <w:szCs w:val="22"/>
+                <w:lang w:eastAsia="en-US"/>
+              </w:rPr>
+              <w:t>◼</w:t>
+            </w:r>
+            <w:r>
+              <w:rPr>
+                <w:color w:val="001D2F"/>
+                <w:sz w:val="22"/>
+                <w:szCs w:val="22"/>
+              </w:rPr>
+              <w:t xml:space="preserve">Page shipping : la méthode de livraison n'est pas imposée </w:t>
+            </w:r>
+          </w:p>
+          <w:p>
+            <w:pPr>
+              <w:pStyle w:val="Default"/>
               <w:numPr>
                 <w:ilvl w:val="2"/>
-                <w:numId w:val="13"/>
+                <w:numId w:val="14"/>
               </w:numPr>
-              <w:ind w:right="2175"/>
-            </w:pPr>
-            <w:r>
-              <w:t>Présence du logo et du titre du site "LUMA"</w:t>
-            </w:r>
-          </w:p>
-          <w:p>
-            <w:pPr>
-              <w:pStyle w:val="TableParagraph"/>
-              <w:ind w:left="0" w:right="2175"/>
-            </w:pPr>
-          </w:p>
-          <w:p>
-            <w:pPr>
-              <w:pStyle w:val="TableParagraph"/>
+              <w:ind w:left="360"/>
+              <w:rPr>
+                <w:color w:val="001D2F"/>
+                <w:sz w:val="22"/>
+                <w:szCs w:val="22"/>
+              </w:rPr>
+            </w:pPr>
+          </w:p>
+          <w:p>
+            <w:pPr>
+              <w:pStyle w:val="Default"/>
               <w:numPr>
                 <w:ilvl w:val="2"/>
-                <w:numId w:val="13"/>
+                <w:numId w:val="14"/>
               </w:numPr>
-              <w:ind w:right="2175"/>
-            </w:pPr>
-            <w:r>
-              <w:t>Récupérer les éléments d’un menu, au choix</w:t>
-            </w:r>
-          </w:p>
-          <w:p>
-            <w:pPr>
-              <w:pStyle w:val="Paragraphedeliste"/>
-              <w:rPr>
-                <w:lang w:val="fr-FR"/>
-              </w:rPr>
-            </w:pPr>
-          </w:p>
-          <w:p>
-            <w:pPr>
-              <w:pStyle w:val="TableParagraph"/>
+              <w:ind w:left="360"/>
+              <w:rPr>
+                <w:color w:val="001D2F"/>
+                <w:sz w:val="22"/>
+                <w:szCs w:val="22"/>
+              </w:rPr>
+            </w:pPr>
+            <w:r>
+              <w:rPr>
+                <w:rFonts w:ascii="Cambria Math" w:eastAsia="Arial MT" w:hAnsi="Cambria Math" w:cs="Cambria Math"/>
+                <w:sz w:val="22"/>
+                <w:szCs w:val="22"/>
+                <w:lang w:eastAsia="en-US"/>
+              </w:rPr>
+              <w:t>◼</w:t>
+            </w:r>
+            <w:r>
+              <w:rPr>
+                <w:color w:val="001D2F"/>
+                <w:sz w:val="22"/>
+                <w:szCs w:val="22"/>
+              </w:rPr>
+              <w:t>Page «review and payments» :les informations de livraison doivent être exactes vs celles de la page Shipping</w:t>
+            </w:r>
+          </w:p>
+          <w:p>
+            <w:pPr>
+              <w:pStyle w:val="Default"/>
               <w:numPr>
                 <w:ilvl w:val="2"/>
-                <w:numId w:val="13"/>
+                <w:numId w:val="14"/>
               </w:numPr>
-              <w:ind w:right="2175"/>
-            </w:pPr>
-          </w:p>
-          <w:p>
-            <w:pPr>
-              <w:pStyle w:val="TableParagraph"/>
+              <w:ind w:left="360"/>
+              <w:rPr>
+                <w:color w:val="001D2F"/>
+                <w:sz w:val="22"/>
+                <w:szCs w:val="22"/>
+              </w:rPr>
+            </w:pPr>
+            <w:r>
+              <w:rPr>
+                <w:color w:val="001D2F"/>
+                <w:sz w:val="22"/>
+                <w:szCs w:val="22"/>
+              </w:rPr>
+              <w:t>le total du panier doit correspondre à la quantité par article + les frais de port</w:t>
+            </w:r>
+          </w:p>
+          <w:p>
+            <w:pPr>
+              <w:pStyle w:val="Default"/>
               <w:numPr>
                 <w:ilvl w:val="2"/>
-                <w:numId w:val="13"/>
+                <w:numId w:val="14"/>
               </w:numPr>
-              <w:ind w:right="2175"/>
-            </w:pPr>
-            <w:r>
-              <w:t xml:space="preserve">Contrôler les items du </w:t>
-            </w:r>
-            <w:proofErr w:type="spellStart"/>
-            <w:r>
-              <w:t>footer</w:t>
-            </w:r>
-            <w:proofErr w:type="spellEnd"/>
-            <w:r>
-              <w:t xml:space="preserve"> </w:t>
+              <w:ind w:left="360"/>
+              <w:rPr>
+                <w:color w:val="001D2F"/>
+                <w:sz w:val="22"/>
+                <w:szCs w:val="22"/>
+              </w:rPr>
+            </w:pPr>
+          </w:p>
+          <w:p>
+            <w:pPr>
+              <w:pStyle w:val="Default"/>
+              <w:numPr>
+                <w:ilvl w:val="2"/>
+                <w:numId w:val="14"/>
+              </w:numPr>
+              <w:ind w:left="360"/>
+              <w:rPr>
+                <w:color w:val="001D2F"/>
+                <w:sz w:val="22"/>
+                <w:szCs w:val="22"/>
+              </w:rPr>
+            </w:pPr>
+            <w:r>
+              <w:rPr>
+                <w:rFonts w:ascii="Cambria Math" w:eastAsia="Arial MT" w:hAnsi="Cambria Math" w:cs="Cambria Math"/>
+                <w:sz w:val="22"/>
+                <w:szCs w:val="22"/>
+                <w:lang w:eastAsia="en-US"/>
+              </w:rPr>
+              <w:t>◼</w:t>
+            </w:r>
+            <w:r>
+              <w:rPr>
+                <w:color w:val="001D2F"/>
+                <w:sz w:val="22"/>
+                <w:szCs w:val="22"/>
+              </w:rPr>
+              <w:t>Page de confirmationle message «Thank you for your purchase!» s'affiche</w:t>
+            </w:r>
+          </w:p>
+          <w:p>
+            <w:pPr>
+              <w:pStyle w:val="Default"/>
+              <w:numPr>
+                <w:ilvl w:val="2"/>
+                <w:numId w:val="14"/>
+              </w:numPr>
+              <w:ind w:left="360"/>
+              <w:rPr>
+                <w:color w:val="001D2F"/>
+                <w:sz w:val="22"/>
+                <w:szCs w:val="22"/>
+              </w:rPr>
+            </w:pPr>
+            <w:r>
+              <w:rPr>
+                <w:color w:val="001D2F"/>
+                <w:sz w:val="22"/>
+                <w:szCs w:val="22"/>
+              </w:rPr>
+              <w:t xml:space="preserve">le numéro d'ordre est affiché </w:t>
+            </w:r>
+          </w:p>
+          <w:p>
+            <w:pPr>
+              <w:pStyle w:val="Default"/>
+              <w:numPr>
+                <w:ilvl w:val="2"/>
+                <w:numId w:val="14"/>
+              </w:numPr>
+              <w:ind w:left="360"/>
+              <w:rPr>
+                <w:color w:val="001D2F"/>
+                <w:sz w:val="22"/>
+                <w:szCs w:val="22"/>
+              </w:rPr>
+            </w:pPr>
+          </w:p>
+          <w:p>
+            <w:pPr>
+              <w:pStyle w:val="Default"/>
+              <w:numPr>
+                <w:ilvl w:val="2"/>
+                <w:numId w:val="14"/>
+              </w:numPr>
+              <w:ind w:left="360"/>
+              <w:rPr>
+                <w:color w:val="001D2F"/>
+                <w:sz w:val="22"/>
+                <w:szCs w:val="22"/>
+              </w:rPr>
+            </w:pPr>
+            <w:r>
+              <w:rPr>
+                <w:rFonts w:ascii="Cambria Math" w:eastAsia="Arial MT" w:hAnsi="Cambria Math" w:cs="Cambria Math"/>
+                <w:sz w:val="22"/>
+                <w:szCs w:val="22"/>
+                <w:lang w:eastAsia="en-US"/>
+              </w:rPr>
+              <w:t>◼</w:t>
+            </w:r>
+            <w:r>
+              <w:rPr>
+                <w:color w:val="001D2F"/>
+                <w:sz w:val="22"/>
+                <w:szCs w:val="22"/>
+              </w:rPr>
+              <w:t xml:space="preserve">Se déconnecter </w:t>
             </w:r>
           </w:p>
           <w:p>
@@ -2091,10 +2270,9 @@
           </w:p>
         </w:tc>
       </w:tr>
-      <w:bookmarkEnd w:id="3"/>
       <w:tr>
         <w:trPr>
-          <w:trHeight w:val="75"/>
+          <w:trHeight w:val="380"/>
           <w:jc w:val="center"/>
         </w:trPr>
         <w:tc>
@@ -2107,13 +2285,9 @@
               <w:spacing w:before="52"/>
             </w:pPr>
             <w:r>
-              <w:t xml:space="preserve">Avoir un logo, menu et </w:t>
-            </w:r>
-            <w:proofErr w:type="spellStart"/>
-            <w:r>
-              <w:t>footer</w:t>
-            </w:r>
-            <w:proofErr w:type="spellEnd"/>
+              <w:lastRenderedPageBreak/>
+              <w:t>Avoir un logo, menu et footer</w:t>
+            </w:r>
           </w:p>
         </w:tc>
         <w:tc>
@@ -2127,637 +2301,6 @@
             </w:pPr>
             <w:r>
               <w:t>CONFORME</w:t>
-            </w:r>
-          </w:p>
-        </w:tc>
-      </w:tr>
-      <w:tr>
-        <w:trPr>
-          <w:trHeight w:val="799"/>
-          <w:jc w:val="center"/>
-        </w:trPr>
-        <w:tc>
-          <w:tcPr>
-            <w:tcW w:w="4814" w:type="dxa"/>
-          </w:tcPr>
-          <w:p>
-            <w:pPr>
-              <w:pStyle w:val="TableParagraph"/>
-              <w:spacing w:before="52"/>
-              <w:rPr>
-                <w:rFonts w:ascii="Arial"/>
-                <w:b/>
-              </w:rPr>
-            </w:pPr>
-            <w:r>
-              <w:rPr>
-                <w:rFonts w:ascii="Arial"/>
-                <w:b/>
-              </w:rPr>
-              <w:t>Remarque</w:t>
-            </w:r>
-          </w:p>
-        </w:tc>
-        <w:tc>
-          <w:tcPr>
-            <w:tcW w:w="4810" w:type="dxa"/>
-          </w:tcPr>
-          <w:p>
-            <w:pPr>
-              <w:pStyle w:val="TableParagraph"/>
-              <w:spacing w:before="52"/>
-            </w:pPr>
-            <w:r>
-              <w:rPr>
-                <w:color w:val="1F497D" w:themeColor="text2"/>
-              </w:rPr>
-              <w:t>On observe une lenteur au niveau de l’affichage du document</w:t>
-            </w:r>
-          </w:p>
-        </w:tc>
-      </w:tr>
-      <w:tr>
-        <w:trPr>
-          <w:trHeight w:val="490"/>
-          <w:jc w:val="center"/>
-        </w:trPr>
-        <w:tc>
-          <w:tcPr>
-            <w:tcW w:w="9624" w:type="dxa"/>
-            <w:gridSpan w:val="2"/>
-            <w:shd w:val="clear" w:color="auto" w:fill="0070C0"/>
-          </w:tcPr>
-          <w:p>
-            <w:pPr>
-              <w:pStyle w:val="TableParagraph"/>
-              <w:spacing w:before="54"/>
-              <w:ind w:left="57"/>
-              <w:rPr>
-                <w:rFonts w:ascii="Arial"/>
-                <w:b/>
-              </w:rPr>
-            </w:pPr>
-            <w:r>
-              <w:rPr>
-                <w:rFonts w:ascii="Arial"/>
-                <w:b/>
-                <w:color w:val="FFFFFF"/>
-              </w:rPr>
-              <w:t>Test</w:t>
-            </w:r>
-            <w:r>
-              <w:rPr>
-                <w:rFonts w:ascii="Arial"/>
-                <w:b/>
-                <w:color w:val="FFFFFF"/>
-                <w:spacing w:val="-16"/>
-              </w:rPr>
-              <w:t xml:space="preserve"> </w:t>
-            </w:r>
-            <w:r>
-              <w:rPr>
-                <w:rFonts w:ascii="Arial"/>
-                <w:b/>
-                <w:color w:val="FFFFFF"/>
-              </w:rPr>
-              <w:t>fonctionnel</w:t>
-            </w:r>
-          </w:p>
-        </w:tc>
-      </w:tr>
-      <w:tr>
-        <w:trPr>
-          <w:trHeight w:val="1763"/>
-          <w:jc w:val="center"/>
-        </w:trPr>
-        <w:tc>
-          <w:tcPr>
-            <w:tcW w:w="4814" w:type="dxa"/>
-          </w:tcPr>
-          <w:p>
-            <w:pPr>
-              <w:pStyle w:val="TableParagraph"/>
-              <w:spacing w:before="55"/>
-              <w:ind w:left="0"/>
-            </w:pPr>
-            <w:r>
-              <w:rPr>
-                <w:b/>
-                <w:bCs/>
-                <w:lang w:val="en"/>
-              </w:rPr>
-              <w:t xml:space="preserve">Catalogue + tunnel </w:t>
-            </w:r>
-            <w:proofErr w:type="spellStart"/>
-            <w:r>
-              <w:rPr>
-                <w:b/>
-                <w:bCs/>
-                <w:lang w:val="en"/>
-              </w:rPr>
-              <w:t>d’achats</w:t>
-            </w:r>
-            <w:proofErr w:type="spellEnd"/>
-          </w:p>
-        </w:tc>
-        <w:tc>
-          <w:tcPr>
-            <w:tcW w:w="4810" w:type="dxa"/>
-          </w:tcPr>
-          <w:p>
-            <w:pPr>
-              <w:pStyle w:val="Default"/>
-              <w:rPr>
-                <w:sz w:val="22"/>
-                <w:szCs w:val="22"/>
-              </w:rPr>
-            </w:pPr>
-          </w:p>
-          <w:p>
-            <w:pPr>
-              <w:pStyle w:val="Default"/>
-              <w:numPr>
-                <w:ilvl w:val="2"/>
-                <w:numId w:val="14"/>
-              </w:numPr>
-              <w:ind w:left="360"/>
-              <w:rPr>
-                <w:color w:val="001D2F"/>
-                <w:sz w:val="22"/>
-                <w:szCs w:val="22"/>
-              </w:rPr>
-            </w:pPr>
-            <w:r>
-              <w:rPr>
-                <w:rFonts w:ascii="Cambria Math" w:eastAsia="Arial MT" w:hAnsi="Cambria Math" w:cs="Cambria Math"/>
-                <w:sz w:val="22"/>
-                <w:szCs w:val="22"/>
-                <w:lang w:eastAsia="en-US"/>
-              </w:rPr>
-              <w:t>◼</w:t>
-            </w:r>
-            <w:r>
-              <w:rPr>
-                <w:color w:val="001D2F"/>
-                <w:sz w:val="22"/>
-                <w:szCs w:val="22"/>
-              </w:rPr>
-              <w:t>Ajouter un article au panier et passer commande</w:t>
-            </w:r>
-          </w:p>
-          <w:p>
-            <w:pPr>
-              <w:pStyle w:val="Default"/>
-              <w:numPr>
-                <w:ilvl w:val="2"/>
-                <w:numId w:val="14"/>
-              </w:numPr>
-              <w:ind w:left="360"/>
-              <w:rPr>
-                <w:color w:val="001D2F"/>
-                <w:sz w:val="22"/>
-                <w:szCs w:val="22"/>
-              </w:rPr>
-            </w:pPr>
-            <w:r>
-              <w:rPr>
-                <w:rFonts w:ascii="Cambria Math" w:eastAsia="Arial MT" w:hAnsi="Cambria Math" w:cs="Cambria Math"/>
-                <w:sz w:val="22"/>
-                <w:szCs w:val="22"/>
-                <w:lang w:eastAsia="en-US"/>
-              </w:rPr>
-              <w:t>◼</w:t>
-            </w:r>
-            <w:r>
-              <w:rPr>
-                <w:color w:val="001D2F"/>
-                <w:sz w:val="22"/>
-                <w:szCs w:val="22"/>
-              </w:rPr>
-              <w:t xml:space="preserve">Page shipping : la méthode de livraison n'est pas imposée </w:t>
-            </w:r>
-          </w:p>
-          <w:p>
-            <w:pPr>
-              <w:pStyle w:val="Default"/>
-              <w:numPr>
-                <w:ilvl w:val="2"/>
-                <w:numId w:val="14"/>
-              </w:numPr>
-              <w:ind w:left="360"/>
-              <w:rPr>
-                <w:color w:val="001D2F"/>
-                <w:sz w:val="22"/>
-                <w:szCs w:val="22"/>
-              </w:rPr>
-            </w:pPr>
-          </w:p>
-          <w:p>
-            <w:pPr>
-              <w:pStyle w:val="Default"/>
-              <w:numPr>
-                <w:ilvl w:val="2"/>
-                <w:numId w:val="14"/>
-              </w:numPr>
-              <w:ind w:left="360"/>
-              <w:rPr>
-                <w:color w:val="001D2F"/>
-                <w:sz w:val="22"/>
-                <w:szCs w:val="22"/>
-              </w:rPr>
-            </w:pPr>
-            <w:r>
-              <w:rPr>
-                <w:rFonts w:ascii="Cambria Math" w:eastAsia="Arial MT" w:hAnsi="Cambria Math" w:cs="Cambria Math"/>
-                <w:sz w:val="22"/>
-                <w:szCs w:val="22"/>
-                <w:lang w:eastAsia="en-US"/>
-              </w:rPr>
-              <w:lastRenderedPageBreak/>
-              <w:t>◼</w:t>
-            </w:r>
-            <w:r>
-              <w:rPr>
-                <w:color w:val="001D2F"/>
-                <w:sz w:val="22"/>
-                <w:szCs w:val="22"/>
-              </w:rPr>
-              <w:t>Page</w:t>
-            </w:r>
-            <w:proofErr w:type="gramStart"/>
-            <w:r>
-              <w:rPr>
-                <w:color w:val="001D2F"/>
-                <w:sz w:val="22"/>
-                <w:szCs w:val="22"/>
-              </w:rPr>
-              <w:t xml:space="preserve"> «</w:t>
-            </w:r>
-            <w:proofErr w:type="spellStart"/>
-            <w:r>
-              <w:rPr>
-                <w:color w:val="001D2F"/>
-                <w:sz w:val="22"/>
-                <w:szCs w:val="22"/>
-              </w:rPr>
-              <w:t>review</w:t>
-            </w:r>
-            <w:proofErr w:type="spellEnd"/>
-            <w:proofErr w:type="gramEnd"/>
-            <w:r>
-              <w:rPr>
-                <w:color w:val="001D2F"/>
-                <w:sz w:val="22"/>
-                <w:szCs w:val="22"/>
-              </w:rPr>
-              <w:t xml:space="preserve"> and </w:t>
-            </w:r>
-            <w:proofErr w:type="spellStart"/>
-            <w:r>
-              <w:rPr>
-                <w:color w:val="001D2F"/>
-                <w:sz w:val="22"/>
-                <w:szCs w:val="22"/>
-              </w:rPr>
-              <w:t>payments</w:t>
-            </w:r>
-            <w:proofErr w:type="spellEnd"/>
-            <w:r>
-              <w:rPr>
-                <w:color w:val="001D2F"/>
-                <w:sz w:val="22"/>
-                <w:szCs w:val="22"/>
-              </w:rPr>
-              <w:t>» :les informations de livraison doivent être exactes vs celles de la page Shipping</w:t>
-            </w:r>
-          </w:p>
-          <w:p>
-            <w:pPr>
-              <w:pStyle w:val="Default"/>
-              <w:numPr>
-                <w:ilvl w:val="2"/>
-                <w:numId w:val="14"/>
-              </w:numPr>
-              <w:ind w:left="360"/>
-              <w:rPr>
-                <w:color w:val="001D2F"/>
-                <w:sz w:val="22"/>
-                <w:szCs w:val="22"/>
-              </w:rPr>
-            </w:pPr>
-            <w:proofErr w:type="gramStart"/>
-            <w:r>
-              <w:rPr>
-                <w:color w:val="001D2F"/>
-                <w:sz w:val="22"/>
-                <w:szCs w:val="22"/>
-              </w:rPr>
-              <w:t>le</w:t>
-            </w:r>
-            <w:proofErr w:type="gramEnd"/>
-            <w:r>
-              <w:rPr>
-                <w:color w:val="001D2F"/>
-                <w:sz w:val="22"/>
-                <w:szCs w:val="22"/>
-              </w:rPr>
-              <w:t xml:space="preserve"> total du panier doit correspondre à la quantité par article + les frais de port</w:t>
-            </w:r>
-          </w:p>
-          <w:p>
-            <w:pPr>
-              <w:pStyle w:val="Default"/>
-              <w:numPr>
-                <w:ilvl w:val="2"/>
-                <w:numId w:val="14"/>
-              </w:numPr>
-              <w:ind w:left="360"/>
-              <w:rPr>
-                <w:color w:val="001D2F"/>
-                <w:sz w:val="22"/>
-                <w:szCs w:val="22"/>
-              </w:rPr>
-            </w:pPr>
-          </w:p>
-          <w:p>
-            <w:pPr>
-              <w:pStyle w:val="Default"/>
-              <w:numPr>
-                <w:ilvl w:val="2"/>
-                <w:numId w:val="14"/>
-              </w:numPr>
-              <w:ind w:left="360"/>
-              <w:rPr>
-                <w:color w:val="001D2F"/>
-                <w:sz w:val="22"/>
-                <w:szCs w:val="22"/>
-              </w:rPr>
-            </w:pPr>
-            <w:r>
-              <w:rPr>
-                <w:rFonts w:ascii="Cambria Math" w:eastAsia="Arial MT" w:hAnsi="Cambria Math" w:cs="Cambria Math"/>
-                <w:sz w:val="22"/>
-                <w:szCs w:val="22"/>
-                <w:lang w:eastAsia="en-US"/>
-              </w:rPr>
-              <w:t>◼</w:t>
-            </w:r>
-            <w:r>
-              <w:rPr>
-                <w:color w:val="001D2F"/>
-                <w:sz w:val="22"/>
-                <w:szCs w:val="22"/>
-              </w:rPr>
-              <w:t xml:space="preserve">Page de </w:t>
-            </w:r>
-            <w:proofErr w:type="spellStart"/>
-            <w:r>
-              <w:rPr>
-                <w:color w:val="001D2F"/>
-                <w:sz w:val="22"/>
-                <w:szCs w:val="22"/>
-              </w:rPr>
-              <w:t>confirmationle</w:t>
-            </w:r>
-            <w:proofErr w:type="spellEnd"/>
-            <w:r>
-              <w:rPr>
-                <w:color w:val="001D2F"/>
-                <w:sz w:val="22"/>
-                <w:szCs w:val="22"/>
-              </w:rPr>
-              <w:t xml:space="preserve"> message</w:t>
-            </w:r>
-            <w:proofErr w:type="gramStart"/>
-            <w:r>
-              <w:rPr>
-                <w:color w:val="001D2F"/>
-                <w:sz w:val="22"/>
-                <w:szCs w:val="22"/>
-              </w:rPr>
-              <w:t xml:space="preserve"> «</w:t>
-            </w:r>
-            <w:proofErr w:type="spellStart"/>
-            <w:r>
-              <w:rPr>
-                <w:color w:val="001D2F"/>
-                <w:sz w:val="22"/>
-                <w:szCs w:val="22"/>
-              </w:rPr>
-              <w:t>Thank</w:t>
-            </w:r>
-            <w:proofErr w:type="spellEnd"/>
-            <w:proofErr w:type="gramEnd"/>
-            <w:r>
-              <w:rPr>
-                <w:color w:val="001D2F"/>
-                <w:sz w:val="22"/>
-                <w:szCs w:val="22"/>
-              </w:rPr>
-              <w:t xml:space="preserve"> </w:t>
-            </w:r>
-            <w:proofErr w:type="spellStart"/>
-            <w:r>
-              <w:rPr>
-                <w:color w:val="001D2F"/>
-                <w:sz w:val="22"/>
-                <w:szCs w:val="22"/>
-              </w:rPr>
-              <w:t>you</w:t>
-            </w:r>
-            <w:proofErr w:type="spellEnd"/>
-            <w:r>
-              <w:rPr>
-                <w:color w:val="001D2F"/>
-                <w:sz w:val="22"/>
-                <w:szCs w:val="22"/>
-              </w:rPr>
-              <w:t xml:space="preserve"> for your </w:t>
-            </w:r>
-            <w:proofErr w:type="spellStart"/>
-            <w:r>
-              <w:rPr>
-                <w:color w:val="001D2F"/>
-                <w:sz w:val="22"/>
-                <w:szCs w:val="22"/>
-              </w:rPr>
-              <w:t>purchase</w:t>
-            </w:r>
-            <w:proofErr w:type="spellEnd"/>
-            <w:r>
-              <w:rPr>
-                <w:color w:val="001D2F"/>
-                <w:sz w:val="22"/>
-                <w:szCs w:val="22"/>
-              </w:rPr>
-              <w:t>!» s'affiche</w:t>
-            </w:r>
-          </w:p>
-          <w:p>
-            <w:pPr>
-              <w:pStyle w:val="Default"/>
-              <w:numPr>
-                <w:ilvl w:val="2"/>
-                <w:numId w:val="14"/>
-              </w:numPr>
-              <w:ind w:left="360"/>
-              <w:rPr>
-                <w:color w:val="001D2F"/>
-                <w:sz w:val="22"/>
-                <w:szCs w:val="22"/>
-              </w:rPr>
-            </w:pPr>
-            <w:proofErr w:type="gramStart"/>
-            <w:r>
-              <w:rPr>
-                <w:color w:val="001D2F"/>
-                <w:sz w:val="22"/>
-                <w:szCs w:val="22"/>
-              </w:rPr>
-              <w:t>le</w:t>
-            </w:r>
-            <w:proofErr w:type="gramEnd"/>
-            <w:r>
-              <w:rPr>
-                <w:color w:val="001D2F"/>
-                <w:sz w:val="22"/>
-                <w:szCs w:val="22"/>
-              </w:rPr>
-              <w:t xml:space="preserve"> numéro d'ordre est affiché </w:t>
-            </w:r>
-          </w:p>
-          <w:p>
-            <w:pPr>
-              <w:pStyle w:val="Default"/>
-              <w:numPr>
-                <w:ilvl w:val="2"/>
-                <w:numId w:val="14"/>
-              </w:numPr>
-              <w:ind w:left="360"/>
-              <w:rPr>
-                <w:color w:val="001D2F"/>
-                <w:sz w:val="22"/>
-                <w:szCs w:val="22"/>
-              </w:rPr>
-            </w:pPr>
-          </w:p>
-          <w:p>
-            <w:pPr>
-              <w:pStyle w:val="Default"/>
-              <w:numPr>
-                <w:ilvl w:val="2"/>
-                <w:numId w:val="14"/>
-              </w:numPr>
-              <w:ind w:left="360"/>
-              <w:rPr>
-                <w:color w:val="001D2F"/>
-                <w:sz w:val="22"/>
-                <w:szCs w:val="22"/>
-              </w:rPr>
-            </w:pPr>
-            <w:r>
-              <w:rPr>
-                <w:rFonts w:ascii="Cambria Math" w:eastAsia="Arial MT" w:hAnsi="Cambria Math" w:cs="Cambria Math"/>
-                <w:sz w:val="22"/>
-                <w:szCs w:val="22"/>
-                <w:lang w:eastAsia="en-US"/>
-              </w:rPr>
-              <w:t>◼</w:t>
-            </w:r>
-            <w:r>
-              <w:rPr>
-                <w:color w:val="001D2F"/>
-                <w:sz w:val="22"/>
-                <w:szCs w:val="22"/>
-              </w:rPr>
-              <w:t xml:space="preserve">Se déconnecter </w:t>
-            </w:r>
-          </w:p>
-          <w:p>
-            <w:pPr>
-              <w:pStyle w:val="TableParagraph"/>
-              <w:ind w:right="2175"/>
-            </w:pPr>
-          </w:p>
-        </w:tc>
-      </w:tr>
-      <w:tr>
-        <w:trPr>
-          <w:trHeight w:val="383"/>
-          <w:jc w:val="center"/>
-        </w:trPr>
-        <w:tc>
-          <w:tcPr>
-            <w:tcW w:w="4814" w:type="dxa"/>
-          </w:tcPr>
-          <w:p>
-            <w:pPr>
-              <w:pStyle w:val="TableParagraph"/>
-              <w:spacing w:before="54"/>
-              <w:rPr>
-                <w:rFonts w:ascii="Arial" w:hAnsi="Arial"/>
-                <w:b/>
-              </w:rPr>
-            </w:pPr>
-            <w:r>
-              <w:rPr>
-                <w:rFonts w:ascii="Arial" w:hAnsi="Arial"/>
-                <w:b/>
-              </w:rPr>
-              <w:lastRenderedPageBreak/>
-              <w:t>Résultat</w:t>
-            </w:r>
-            <w:r>
-              <w:rPr>
-                <w:rFonts w:ascii="Arial" w:hAnsi="Arial"/>
-                <w:b/>
-                <w:spacing w:val="-2"/>
-              </w:rPr>
-              <w:t xml:space="preserve"> </w:t>
-            </w:r>
-            <w:r>
-              <w:rPr>
-                <w:rFonts w:ascii="Arial" w:hAnsi="Arial"/>
-                <w:b/>
-              </w:rPr>
-              <w:t>attendu</w:t>
-            </w:r>
-          </w:p>
-        </w:tc>
-        <w:tc>
-          <w:tcPr>
-            <w:tcW w:w="4810" w:type="dxa"/>
-          </w:tcPr>
-          <w:p>
-            <w:pPr>
-              <w:pStyle w:val="TableParagraph"/>
-              <w:spacing w:before="54"/>
-              <w:rPr>
-                <w:rFonts w:ascii="Arial" w:hAnsi="Arial"/>
-                <w:b/>
-              </w:rPr>
-            </w:pPr>
-            <w:r>
-              <w:rPr>
-                <w:rFonts w:ascii="Arial" w:hAnsi="Arial"/>
-                <w:b/>
-              </w:rPr>
-              <w:t>Résultat</w:t>
-            </w:r>
-            <w:r>
-              <w:rPr>
-                <w:rFonts w:ascii="Arial" w:hAnsi="Arial"/>
-                <w:b/>
-                <w:spacing w:val="-4"/>
-              </w:rPr>
-              <w:t xml:space="preserve"> </w:t>
-            </w:r>
-            <w:r>
-              <w:rPr>
-                <w:rFonts w:ascii="Arial" w:hAnsi="Arial"/>
-                <w:b/>
-              </w:rPr>
-              <w:t>observé</w:t>
             </w:r>
           </w:p>
         </w:tc>
@@ -2775,15 +2318,18 @@
             <w:pPr>
               <w:pStyle w:val="TableParagraph"/>
               <w:spacing w:before="52"/>
-            </w:pPr>
-            <w:r>
-              <w:t xml:space="preserve">Avoir un logo, menu et </w:t>
-            </w:r>
-            <w:proofErr w:type="spellStart"/>
-            <w:r>
-              <w:t>footer</w:t>
-            </w:r>
-            <w:proofErr w:type="spellEnd"/>
+              <w:rPr>
+                <w:rFonts w:ascii="Arial"/>
+                <w:b/>
+              </w:rPr>
+            </w:pPr>
+            <w:r>
+              <w:rPr>
+                <w:rFonts w:ascii="Arial"/>
+                <w:b/>
+              </w:rPr>
+              <w:t>Remarque</w:t>
+            </w:r>
           </w:p>
         </w:tc>
         <w:tc>
@@ -2796,49 +2342,16 @@
               <w:spacing w:before="52"/>
             </w:pPr>
             <w:r>
-              <w:t>CONFORME</w:t>
-            </w:r>
-          </w:p>
-        </w:tc>
-      </w:tr>
-      <w:tr>
-        <w:trPr>
-          <w:trHeight w:val="380"/>
-          <w:jc w:val="center"/>
-        </w:trPr>
-        <w:tc>
-          <w:tcPr>
-            <w:tcW w:w="4814" w:type="dxa"/>
-          </w:tcPr>
-          <w:p>
-            <w:pPr>
-              <w:pStyle w:val="TableParagraph"/>
-              <w:spacing w:before="52"/>
-              <w:rPr>
-                <w:rFonts w:ascii="Arial"/>
-                <w:b/>
-              </w:rPr>
-            </w:pPr>
-            <w:r>
-              <w:rPr>
-                <w:rFonts w:ascii="Arial"/>
-                <w:b/>
-              </w:rPr>
-              <w:t>Remarque</w:t>
-            </w:r>
-          </w:p>
-        </w:tc>
-        <w:tc>
-          <w:tcPr>
-            <w:tcW w:w="4810" w:type="dxa"/>
-          </w:tcPr>
-          <w:p>
-            <w:pPr>
-              <w:pStyle w:val="TableParagraph"/>
-              <w:spacing w:before="52"/>
-            </w:pPr>
-            <w:r>
-              <w:t>Le téléchargement fonctionne</w:t>
+              <w:rPr>
+                <w:color w:val="1F497D" w:themeColor="text2"/>
+              </w:rPr>
+              <w:t>On observe une lenteur</w:t>
+            </w:r>
+            <w:r>
+              <w:rPr>
+                <w:color w:val="1F497D" w:themeColor="text2"/>
+              </w:rPr>
+              <w:t xml:space="preserve"> apres avoir ajoute un produit dans le panier</w:t>
             </w:r>
           </w:p>
         </w:tc>

</xml_diff>